<commit_message>
#43: write-up.docx, minor language fix
</commit_message>
<xml_diff>
--- a/write-up.docx
+++ b/write-up.docx
@@ -6181,16 +6181,62 @@
           <w:szCs w:val="24"/>
           <w:lang w:val="en-CA"/>
         </w:rPr>
-        <w:t>data and</w:t>
-      </w:r>
-      <w:r>
-        <w:rPr>
-          <w:rFonts w:ascii="Arial" w:hAnsi="Arial" w:cs="Arial"/>
-          <w:sz w:val="24"/>
-          <w:szCs w:val="24"/>
-          <w:lang w:val="en-CA"/>
-        </w:rPr>
-        <w:t xml:space="preserve"> </w:t>
+        <w:t>articles, and corresponding data</w:t>
+      </w:r>
+      <w:r>
+        <w:rPr>
+          <w:rFonts w:ascii="Arial" w:hAnsi="Arial" w:cs="Arial"/>
+          <w:sz w:val="24"/>
+          <w:szCs w:val="24"/>
+          <w:lang w:val="en-CA"/>
+        </w:rPr>
+        <w:t>.</w:t>
+      </w:r>
+    </w:p>
+    <w:p>
+      <w:pPr>
+        <w:rPr>
+          <w:rFonts w:ascii="Arial" w:hAnsi="Arial" w:cs="Arial"/>
+          <w:sz w:val="24"/>
+          <w:szCs w:val="24"/>
+          <w:lang w:val="en-CA"/>
+        </w:rPr>
+      </w:pPr>
+      <w:r>
+        <w:rPr>
+          <w:rFonts w:ascii="Arial" w:hAnsi="Arial" w:cs="Arial"/>
+          <w:sz w:val="24"/>
+          <w:szCs w:val="24"/>
+          <w:lang w:val="en-CA"/>
+        </w:rPr>
+        <w:t>Overall</w:t>
+      </w:r>
+      <w:r>
+        <w:rPr>
+          <w:rFonts w:ascii="Arial" w:hAnsi="Arial" w:cs="Arial"/>
+          <w:sz w:val="24"/>
+          <w:szCs w:val="24"/>
+          <w:lang w:val="en-CA"/>
+        </w:rPr>
+        <w:t>,</w:t>
+      </w:r>
+      <w:r>
+        <w:rPr>
+          <w:rFonts w:ascii="Arial" w:hAnsi="Arial" w:cs="Arial"/>
+          <w:sz w:val="24"/>
+          <w:szCs w:val="24"/>
+          <w:lang w:val="en-CA"/>
+        </w:rPr>
+        <w:t xml:space="preserve"> the results found in this study do</w:t>
+      </w:r>
+      <w:r>
+        <w:rPr>
+          <w:rFonts w:ascii="Arial" w:hAnsi="Arial" w:cs="Arial"/>
+          <w:sz w:val="24"/>
+          <w:szCs w:val="24"/>
+          <w:lang w:val="en-CA"/>
+        </w:rPr>
+        <w:t>es</w:t>
       </w:r>
       <w:bookmarkStart w:id="0" w:name="_GoBack"/>
       <w:bookmarkEnd w:id="0"/>
@@ -6201,80 +6247,7 @@
           <w:szCs w:val="24"/>
           <w:lang w:val="en-CA"/>
         </w:rPr>
-        <w:t xml:space="preserve">could impose </w:t>
-      </w:r>
-      <w:r>
-        <w:rPr>
-          <w:rFonts w:ascii="Arial" w:hAnsi="Arial" w:cs="Arial"/>
-          <w:sz w:val="24"/>
-          <w:szCs w:val="24"/>
-          <w:lang w:val="en-CA"/>
-        </w:rPr>
-        <w:t>pose problems</w:t>
-      </w:r>
-      <w:r>
-        <w:rPr>
-          <w:rFonts w:ascii="Arial" w:hAnsi="Arial" w:cs="Arial"/>
-          <w:sz w:val="24"/>
-          <w:szCs w:val="24"/>
-          <w:lang w:val="en-CA"/>
-        </w:rPr>
-        <w:t xml:space="preserve"> standardization</w:t>
-      </w:r>
-      <w:r>
-        <w:rPr>
-          <w:rFonts w:ascii="Arial" w:hAnsi="Arial" w:cs="Arial"/>
-          <w:sz w:val="24"/>
-          <w:szCs w:val="24"/>
-          <w:lang w:val="en-CA"/>
-        </w:rPr>
-        <w:t xml:space="preserve"> problems</w:t>
-      </w:r>
-      <w:r>
-        <w:rPr>
-          <w:rFonts w:ascii="Arial" w:hAnsi="Arial" w:cs="Arial"/>
-          <w:sz w:val="24"/>
-          <w:szCs w:val="24"/>
-          <w:lang w:val="en-CA"/>
-        </w:rPr>
-        <w:t>.</w:t>
-      </w:r>
-    </w:p>
-    <w:p>
-      <w:pPr>
-        <w:rPr>
-          <w:rFonts w:ascii="Arial" w:hAnsi="Arial" w:cs="Arial"/>
-          <w:sz w:val="24"/>
-          <w:szCs w:val="24"/>
-          <w:lang w:val="en-CA"/>
-        </w:rPr>
-      </w:pPr>
-      <w:r>
-        <w:rPr>
-          <w:rFonts w:ascii="Arial" w:hAnsi="Arial" w:cs="Arial"/>
-          <w:sz w:val="24"/>
-          <w:szCs w:val="24"/>
-          <w:lang w:val="en-CA"/>
-        </w:rPr>
-        <w:t>Overall</w:t>
-      </w:r>
-      <w:r>
-        <w:rPr>
-          <w:rFonts w:ascii="Arial" w:hAnsi="Arial" w:cs="Arial"/>
-          <w:sz w:val="24"/>
-          <w:szCs w:val="24"/>
-          <w:lang w:val="en-CA"/>
-        </w:rPr>
-        <w:t>,</w:t>
-      </w:r>
-      <w:r>
-        <w:rPr>
-          <w:rFonts w:ascii="Arial" w:hAnsi="Arial" w:cs="Arial"/>
-          <w:sz w:val="24"/>
-          <w:szCs w:val="24"/>
-          <w:lang w:val="en-CA"/>
-        </w:rPr>
-        <w:t xml:space="preserve"> the results found in this study do not provide new</w:t>
+        <w:t xml:space="preserve"> not provide new</w:t>
       </w:r>
       <w:r>
         <w:rPr>
@@ -8508,7 +8481,7 @@
 </file>
 
 <file path=customXml/itemProps2.xml><?xml version="1.0" encoding="utf-8"?>
-<ds:datastoreItem xmlns:ds="http://schemas.openxmlformats.org/officeDocument/2006/customXml" ds:itemID="{C4C6804B-517E-4BE1-8BAE-831CAEF2D414}">
+<ds:datastoreItem xmlns:ds="http://schemas.openxmlformats.org/officeDocument/2006/customXml" ds:itemID="{EB67073C-CAAA-443C-8E9D-CDFCC03715E5}">
   <ds:schemaRefs>
     <ds:schemaRef ds:uri="http://schemas.openxmlformats.org/officeDocument/2006/bibliography"/>
   </ds:schemaRefs>

</xml_diff>